<commit_message>
Working on KTY module. => Module gives temperature values, but not plausible
maybe a sensor issue, to be checked.

Test code for KTY moved to text file.
</commit_message>
<xml_diff>
--- a/Documents/Generic_Device_Planning.docx
+++ b/Documents/Generic_Device_Planning.docx
@@ -5,6 +5,15 @@
     <w:p/>
     <w:sdt>
       <w:sdtPr>
+        <w:rPr>
+          <w:rFonts w:asciiTheme="minorHAnsi" w:eastAsiaTheme="minorHAnsi" w:hAnsiTheme="minorHAnsi" w:cstheme="minorBidi"/>
+          <w:color w:val="auto"/>
+          <w:kern w:val="2"/>
+          <w:sz w:val="22"/>
+          <w:szCs w:val="22"/>
+          <w:lang w:eastAsia="en-US"/>
+          <w14:ligatures w14:val="standardContextual"/>
+        </w:rPr>
         <w:id w:val="-659611367"/>
         <w:docPartObj>
           <w:docPartGallery w:val="Table of Contents"/>
@@ -13,15 +22,8 @@
       </w:sdtPr>
       <w:sdtEndPr>
         <w:rPr>
-          <w:rFonts w:asciiTheme="minorHAnsi" w:eastAsiaTheme="minorHAnsi" w:hAnsiTheme="minorHAnsi" w:cstheme="minorBidi"/>
           <w:b/>
           <w:bCs/>
-          <w:color w:val="auto"/>
-          <w:kern w:val="2"/>
-          <w:sz w:val="22"/>
-          <w:szCs w:val="22"/>
-          <w:lang w:eastAsia="en-US"/>
-          <w14:ligatures w14:val="standardContextual"/>
         </w:rPr>
       </w:sdtEndPr>
       <w:sdtContent>
@@ -1314,6 +1316,10 @@
     </w:p>
     <w:p>
       <w:r>
+        <w:rPr>
+          <w:b/>
+          <w:bCs/>
+        </w:rPr>
         <w:t>Netzschalter</w:t>
       </w:r>
       <w:r>
@@ -1335,7 +1341,18 @@
     </w:p>
     <w:p>
       <w:r>
-        <w:t>Power-Taster</w:t>
+        <w:rPr>
+          <w:b/>
+          <w:bCs/>
+        </w:rPr>
+        <w:t>Modus</w:t>
+      </w:r>
+      <w:r>
+        <w:rPr>
+          <w:b/>
+          <w:bCs/>
+        </w:rPr>
+        <w:t>-Taster</w:t>
       </w:r>
       <w:r>
         <w:tab/>
@@ -1353,45 +1370,62 @@
       <w:r>
         <w:t xml:space="preserve"> „Aktiv“ oder „Standby“</w:t>
       </w:r>
-    </w:p>
-    <w:p>
-      <w:r>
-        <w:t>Start-Taster</w:t>
+      <w:r>
+        <w:br/>
       </w:r>
       <w:r>
         <w:tab/>
-        <w:t>=&gt;</w:t>
-      </w:r>
-      <w:r>
-        <w:t xml:space="preserve"> </w:t>
-      </w:r>
-      <w:r>
-        <w:t>Ofen-</w:t>
-      </w:r>
-      <w:r>
-        <w:t>Regelung aktivieren / d</w:t>
-      </w:r>
-      <w:r>
-        <w:t>eaktivieren</w:t>
-      </w:r>
-    </w:p>
-    <w:p>
-      <w:r>
+      </w:r>
+      <w:r>
+        <w:tab/>
+        <w:t>Long Press = „Regelung an“</w:t>
+      </w:r>
+    </w:p>
+    <w:p>
+      <w:r>
+        <w:rPr>
+          <w:b/>
+          <w:bCs/>
+        </w:rPr>
         <w:t>Licht-Taster</w:t>
       </w:r>
       <w:r>
         <w:tab/>
         <w:t>=&gt; Licht ein- und ausschalten</w:t>
       </w:r>
-    </w:p>
-    <w:p>
-      <w:r>
+      <w:r>
+        <w:br/>
+      </w:r>
+      <w:r>
+        <w:tab/>
+      </w:r>
+      <w:r>
+        <w:tab/>
+        <w:t>Taster geht an Controller; Licht wird über Relais geschaltet</w:t>
+      </w:r>
+    </w:p>
+    <w:p>
+      <w:r>
+        <w:rPr>
+          <w:b/>
+          <w:bCs/>
+        </w:rPr>
         <w:t>Drehencoder</w:t>
       </w:r>
       <w:r>
         <w:tab/>
         <w:t>=&gt; einstellen der Temperatur</w:t>
       </w:r>
+      <w:r>
+        <w:br/>
+      </w:r>
+      <w:r>
+        <w:tab/>
+      </w:r>
+      <w:r>
+        <w:tab/>
+        <w:t>Drücken des Tasters = Speichern als neue Default-Temperatur</w:t>
+      </w:r>
     </w:p>
     <w:p>
       <w:r>
@@ -1401,7 +1435,6 @@
         <w:t>.</w:t>
       </w:r>
     </w:p>
-    <w:p/>
     <w:p>
       <w:pPr>
         <w:pStyle w:val="berschrift2"/>
@@ -1417,7 +1450,14 @@
     </w:p>
     <w:p>
       <w:r>
-        <w:t>Power LED (Grün)</w:t>
+        <w:rPr>
+          <w:b/>
+          <w:bCs/>
+        </w:rPr>
+        <w:t>Power LED</w:t>
+      </w:r>
+      <w:r>
+        <w:t xml:space="preserve"> (Grün)</w:t>
       </w:r>
       <w:r>
         <w:tab/>
@@ -1434,47 +1474,9 @@
     </w:p>
     <w:p>
       <w:r>
-        <w:t>Regelung (Gelb)</w:t>
-      </w:r>
-      <w:r>
-        <w:tab/>
-        <w:t xml:space="preserve">=&gt; </w:t>
-      </w:r>
-      <w:proofErr w:type="gramStart"/>
-      <w:r>
-        <w:t>Leuchtet</w:t>
-      </w:r>
-      <w:proofErr w:type="gramEnd"/>
-      <w:r>
-        <w:t>, wenn die Ofen-Regelung aktiviert ist.</w:t>
-      </w:r>
-    </w:p>
-    <w:p>
-      <w:r>
-        <w:t>Heizung (Rot)</w:t>
-      </w:r>
-      <w:r>
-        <w:tab/>
-      </w:r>
-      <w:r>
-        <w:tab/>
-        <w:t xml:space="preserve">=&gt; </w:t>
-      </w:r>
-      <w:proofErr w:type="gramStart"/>
-      <w:r>
-        <w:t>Leuchtet</w:t>
-      </w:r>
-      <w:proofErr w:type="gramEnd"/>
-      <w:r>
-        <w:t>, wenn die Heizung gerade bestromt ist.</w:t>
-      </w:r>
-    </w:p>
-    <w:p>
-      <w:r>
-        <w:t>Anmerkung: Für die Unterschieden „Aktiv“ oder „Standby“ ist keine gesonderte LED erforderlich, da das Display nur im Modus „Aktiv“ leuchtet.</w:t>
-      </w:r>
-    </w:p>
-    <w:p/>
+        <w:t>Restliche Anzeigen gehen über das Display</w:t>
+      </w:r>
+    </w:p>
     <w:p>
       <w:pPr>
         <w:pStyle w:val="berschrift2"/>
@@ -1484,7 +1486,19 @@
         <w:t>Anzeige</w:t>
       </w:r>
       <w:r>
-        <w:t xml:space="preserve"> (LCD 2 * 16)</w:t>
+        <w:t xml:space="preserve"> (LCD </w:t>
+      </w:r>
+      <w:r>
+        <w:t>4</w:t>
+      </w:r>
+      <w:r>
+        <w:t xml:space="preserve"> * </w:t>
+      </w:r>
+      <w:r>
+        <w:t>20</w:t>
+      </w:r>
+      <w:r>
+        <w:t>)</w:t>
       </w:r>
       <w:bookmarkEnd w:id="3"/>
     </w:p>
@@ -1530,16 +1544,15 @@
     </w:p>
     <w:p>
       <w:r>
-        <w:t>Ggf. kann die vollständige Platine vom LN2-Controller verwendet werden.</w:t>
-      </w:r>
-      <w:r>
-        <w:br/>
-        <w:t>=&gt; Dann hätten wir vier Tasten und damit wäre die Doppelbelegung des „Regler Start“ Tasters vermeidbar.</w:t>
-      </w:r>
-    </w:p>
-    <w:p>
-      <w:r>
-        <w:t>Diese Platine benötigt aber 5V, was u.U. inkompatibel zum ESP ist.</w:t>
+        <w:t xml:space="preserve">Es wird eine Version mit i²C =&gt; </w:t>
+      </w:r>
+      <w:proofErr w:type="gramStart"/>
+      <w:r>
+        <w:t>LCD Konverter</w:t>
+      </w:r>
+      <w:proofErr w:type="gramEnd"/>
+      <w:r>
+        <w:t xml:space="preserve"> verwendet. Dazu benötigen wir nur 2 CPU-Leitungen.</w:t>
       </w:r>
     </w:p>
     <w:p>
@@ -3450,7 +3463,6 @@
         <w:t>(z.B. Überhitzungsschutz hat ausgelöst, sonstiger HW-Fehler)</w:t>
       </w:r>
     </w:p>
-    <w:p/>
     <w:p>
       <w:pPr>
         <w:pStyle w:val="berschrift1"/>
@@ -3518,7 +3530,13 @@
       </w:r>
       <w:r>
         <w:tab/>
-        <w:t>=&gt; Außer LED „Standby“ alles Aus, WLAN ist aktiv</w:t>
+        <w:t>=&gt;</w:t>
+      </w:r>
+      <w:r>
+        <w:t xml:space="preserve"> Alle Anzeigen a</w:t>
+      </w:r>
+      <w:r>
+        <w:t>us, WLAN ist aktiv</w:t>
       </w:r>
     </w:p>
     <w:p>
@@ -3551,13 +3569,18 @@
         <w:t xml:space="preserve">Durch das Drücken auf </w:t>
       </w:r>
       <w:r>
-        <w:t xml:space="preserve">den Power-Taster kann das System </w:t>
+        <w:t xml:space="preserve">den </w:t>
+      </w:r>
+      <w:r>
+        <w:t>Modus</w:t>
+      </w:r>
+      <w:r>
+        <w:t xml:space="preserve">-Taster kann das System </w:t>
       </w:r>
       <w:r>
         <w:t>zurück in den Status „Standby“ geschaltet werden.</w:t>
       </w:r>
     </w:p>
-    <w:p/>
     <w:p>
       <w:pPr>
         <w:pStyle w:val="berschrift1"/>
@@ -3602,7 +3625,6 @@
         <w:t>Wird die Regelung über den Start-Taster aktiviert, wird automatisch das Licht eingeschaltet.</w:t>
       </w:r>
     </w:p>
-    <w:p/>
     <w:p>
       <w:r>
         <w:br w:type="page"/>
@@ -3706,13 +3728,7 @@
         <w:t xml:space="preserve">Die Zieltemperatur </w:t>
       </w:r>
       <w:r>
-        <w:t xml:space="preserve">ist die </w:t>
-      </w:r>
-      <w:r>
-        <w:t>letzte eingestellte und gespeicherte Temperatur</w:t>
-      </w:r>
-      <w:r>
-        <w:t>.</w:t>
+        <w:t>ist die letzte eingestellte und gespeicherte Temperatur.</w:t>
       </w:r>
       <w:r>
         <w:br/>
@@ -3973,10 +3989,7 @@
         <w:t>Fehler zurücksetzen</w:t>
       </w:r>
       <w:r>
-        <w:t xml:space="preserve">: </w:t>
-      </w:r>
-      <w:r>
-        <w:t>Gerät reparieren und vollständigen Power-Zyklus</w:t>
+        <w:t>: Gerät reparieren und vollständigen Power-Zyklus</w:t>
       </w:r>
       <w:r>
         <w:br/>
@@ -4018,13 +4031,7 @@
         <w:t>Fehler zurücksetzen</w:t>
       </w:r>
       <w:r>
-        <w:t xml:space="preserve">: </w:t>
-      </w:r>
-      <w:r>
-        <w:t xml:space="preserve">Sensor / Kabel </w:t>
-      </w:r>
-      <w:r>
-        <w:t>reparieren und vollständigen Power-Zyklus</w:t>
+        <w:t>: Sensor / Kabel reparieren und vollständigen Power-Zyklus</w:t>
       </w:r>
       <w:r>
         <w:br/>
@@ -4221,10 +4228,7 @@
         <w:t>Fehler zurücksetzen</w:t>
       </w:r>
       <w:r>
-        <w:t xml:space="preserve">: </w:t>
-      </w:r>
-      <w:r>
-        <w:t>Start Taster drücken</w:t>
+        <w:t>: Start Taster drücken</w:t>
       </w:r>
       <w:r>
         <w:br/>
@@ -4252,14 +4256,7 @@
           <w:b/>
           <w:bCs/>
         </w:rPr>
-        <w:t xml:space="preserve"> #</w:t>
-      </w:r>
-      <w:r>
-        <w:rPr>
-          <w:b/>
-          <w:bCs/>
-        </w:rPr>
-        <w:t>2</w:t>
+        <w:t xml:space="preserve"> #2</w:t>
       </w:r>
       <w:r>
         <w:rPr>
@@ -4290,10 +4287,7 @@
         <w:br/>
       </w:r>
       <w:r>
-        <w:t xml:space="preserve">Nach sechs Stunden Saunabetrieb bei aktiver Ofenregelung wird diese automatisch abgeschaltet. Zusätzlich wird </w:t>
-      </w:r>
-      <w:r>
-        <w:t>ein langer Signalton ausgegeben und eine Fehlermeldung angezeigt.</w:t>
+        <w:t>Nach sechs Stunden Saunabetrieb bei aktiver Ofenregelung wird diese automatisch abgeschaltet. Zusätzlich wird ein langer Signalton ausgegeben und eine Fehlermeldung angezeigt.</w:t>
       </w:r>
       <w:r>
         <w:br/>

</xml_diff>